<commit_message>
update embedded QR Code
</commit_message>
<xml_diff>
--- a/dictionaries/templates/antigen.docx
+++ b/dictionaries/templates/antigen.docx
@@ -303,7 +303,7 @@
                 <w:rFonts w:hint="default" w:eastAsiaTheme="minorEastAsia"/>
                 <w:lang w:val="en-US"/>
               </w:rPr>
-              <w:t xml:space="preserve"> {nama}</w:t>
+              <w:t xml:space="preserve"> {{ nama }}</w:t>
             </w:r>
           </w:p>
         </w:tc>
@@ -405,7 +405,7 @@
                 <w:rFonts w:hint="default" w:eastAsiaTheme="minorEastAsia"/>
                 <w:lang w:val="en-US"/>
               </w:rPr>
-              <w:t xml:space="preserve"> {apid}</w:t>
+              <w:t xml:space="preserve"> {{ apid }}</w:t>
             </w:r>
           </w:p>
         </w:tc>
@@ -506,7 +506,7 @@
                 <w:rFonts w:hint="default" w:eastAsiaTheme="minorEastAsia"/>
                 <w:lang w:val="en-US"/>
               </w:rPr>
-              <w:t xml:space="preserve"> {address3}</w:t>
+              <w:t xml:space="preserve"> {{ address3 }}</w:t>
             </w:r>
           </w:p>
         </w:tc>
@@ -609,7 +609,7 @@
                 <w:rFonts w:hint="default" w:eastAsiaTheme="minorEastAsia"/>
                 <w:lang w:val="en-US"/>
               </w:rPr>
-              <w:t xml:space="preserve"> {sex}</w:t>
+              <w:t xml:space="preserve"> {{ sex }}</w:t>
             </w:r>
           </w:p>
         </w:tc>
@@ -713,7 +713,7 @@
                 <w:rFonts w:hint="default" w:eastAsiaTheme="minorEastAsia"/>
                 <w:lang w:val="en-US"/>
               </w:rPr>
-              <w:t xml:space="preserve"> {dob}</w:t>
+              <w:t xml:space="preserve"> {{ dob }}</w:t>
             </w:r>
           </w:p>
         </w:tc>
@@ -815,7 +815,7 @@
                 <w:rFonts w:hint="default" w:eastAsiaTheme="minorEastAsia"/>
                 <w:lang w:val="en-US"/>
               </w:rPr>
-              <w:t xml:space="preserve"> {address4}</w:t>
+              <w:t xml:space="preserve"> {{ address4 }}</w:t>
             </w:r>
           </w:p>
         </w:tc>
@@ -916,7 +916,7 @@
                 <w:rFonts w:hint="default" w:eastAsiaTheme="minorEastAsia"/>
                 <w:lang w:val="en-US"/>
               </w:rPr>
-              <w:t xml:space="preserve"> {address1}</w:t>
+              <w:t xml:space="preserve"> {{ address1 }}</w:t>
             </w:r>
           </w:p>
         </w:tc>
@@ -1208,7 +1208,7 @@
                 <w:rFonts w:hint="default" w:eastAsiaTheme="minorEastAsia"/>
                 <w:lang w:val="en-US"/>
               </w:rPr>
-              <w:t>{value}</w:t>
+              <w:t>{{ value }}</w:t>
             </w:r>
           </w:p>
           <w:p>
@@ -1233,10 +1233,17 @@
                 <w:rFonts w:hint="default" w:eastAsiaTheme="minorEastAsia"/>
                 <w:lang w:val="en-US"/>
               </w:rPr>
-              <w:t>{trx_dt}</w:t>
+              <w:t xml:space="preserve">{{ trx_dt </w:t>
             </w:r>
             <w:bookmarkStart w:id="0" w:name="_GoBack"/>
             <w:bookmarkEnd w:id="0"/>
+            <w:r>
+              <w:rPr>
+                <w:rFonts w:hint="default" w:eastAsiaTheme="minorEastAsia"/>
+                <w:lang w:val="en-US"/>
+              </w:rPr>
+              <w:t>}}</w:t>
+            </w:r>
           </w:p>
         </w:tc>
       </w:tr>
@@ -1290,6 +1297,59 @@
         <w:spacing w:after="52" w:line="251" w:lineRule="auto"/>
         <w:ind w:left="456" w:right="3517" w:hanging="10"/>
       </w:pPr>
+      <w:r>
+        <w:rPr>
+          <w:rFonts w:ascii="Times New Roman" w:hAnsi="Times New Roman" w:eastAsia="Times New Roman" w:cs="Times New Roman"/>
+          <w:b/>
+          <w:sz w:val="20"/>
+          <w:u w:val="single"/>
+        </w:rPr>
+        <w:drawing>
+          <wp:anchor distT="0" distB="0" distL="114300" distR="114300" simplePos="0" relativeHeight="251659264" behindDoc="0" locked="0" layoutInCell="1" allowOverlap="1">
+            <wp:simplePos x="0" y="0"/>
+            <wp:positionH relativeFrom="column">
+              <wp:posOffset>3200400</wp:posOffset>
+            </wp:positionH>
+            <wp:positionV relativeFrom="paragraph">
+              <wp:posOffset>68580</wp:posOffset>
+            </wp:positionV>
+            <wp:extent cx="1444625" cy="1444625"/>
+            <wp:effectExtent l="0" t="0" r="3175" b="3175"/>
+            <wp:wrapNone/>
+            <wp:docPr id="2" name="Picture 3" descr="template"/>
+            <wp:cNvGraphicFramePr>
+              <a:graphicFrameLocks xmlns:a="http://schemas.openxmlformats.org/drawingml/2006/main" noChangeAspect="1"/>
+            </wp:cNvGraphicFramePr>
+            <a:graphic xmlns:a="http://schemas.openxmlformats.org/drawingml/2006/main">
+              <a:graphicData uri="http://schemas.openxmlformats.org/drawingml/2006/picture">
+                <pic:pic xmlns:pic="http://schemas.openxmlformats.org/drawingml/2006/picture">
+                  <pic:nvPicPr>
+                    <pic:cNvPr id="2" name="Picture 3" descr="template"/>
+                    <pic:cNvPicPr>
+                      <a:picLocks noChangeAspect="1"/>
+                    </pic:cNvPicPr>
+                  </pic:nvPicPr>
+                  <pic:blipFill>
+                    <a:blip r:embed="rId7"/>
+                    <a:stretch>
+                      <a:fillRect/>
+                    </a:stretch>
+                  </pic:blipFill>
+                  <pic:spPr>
+                    <a:xfrm>
+                      <a:off x="0" y="0"/>
+                      <a:ext cx="1444625" cy="1444625"/>
+                    </a:xfrm>
+                    <a:prstGeom prst="rect">
+                      <a:avLst/>
+                    </a:prstGeom>
+                  </pic:spPr>
+                </pic:pic>
+              </a:graphicData>
+            </a:graphic>
+          </wp:anchor>
+        </w:drawing>
+      </w:r>
       <w:r>
         <w:rPr>
           <w:rFonts w:ascii="Times New Roman" w:hAnsi="Times New Roman" w:eastAsia="Times New Roman" w:cs="Times New Roman"/>
@@ -1635,7 +1695,7 @@
               <w:lang w:val="en-US"/>
             </w:rPr>
             <w:drawing>
-              <wp:anchor distT="0" distB="0" distL="114300" distR="114300" simplePos="0" relativeHeight="251660288" behindDoc="0" locked="0" layoutInCell="1" allowOverlap="1">
+              <wp:anchor distT="0" distB="0" distL="114300" distR="114300" simplePos="0" relativeHeight="251661312" behindDoc="0" locked="0" layoutInCell="1" allowOverlap="1">
                 <wp:simplePos x="0" y="0"/>
                 <wp:positionH relativeFrom="column">
                   <wp:posOffset>4798695</wp:posOffset>
@@ -1693,7 +1753,7 @@
               <w:lang w:val="en-US"/>
             </w:rPr>
             <w:drawing>
-              <wp:anchor distT="0" distB="0" distL="114300" distR="114300" simplePos="0" relativeHeight="251659264" behindDoc="0" locked="0" layoutInCell="1" allowOverlap="1">
+              <wp:anchor distT="0" distB="0" distL="114300" distR="114300" simplePos="0" relativeHeight="251660288" behindDoc="0" locked="0" layoutInCell="1" allowOverlap="1">
                 <wp:simplePos x="0" y="0"/>
                 <wp:positionH relativeFrom="column">
                   <wp:posOffset>157480</wp:posOffset>
@@ -2344,7 +2404,7 @@
     <w:lsdException w:qFormat="1" w:unhideWhenUsed="0" w:uiPriority="10" w:semiHidden="0" w:name="Title"/>
     <w:lsdException w:uiPriority="99" w:name="Closing"/>
     <w:lsdException w:uiPriority="99" w:name="Signature"/>
-    <w:lsdException w:uiPriority="1" w:name="Default Paragraph Font"/>
+    <w:lsdException w:qFormat="1" w:uiPriority="1" w:name="Default Paragraph Font"/>
     <w:lsdException w:uiPriority="99" w:name="Body Text"/>
     <w:lsdException w:uiPriority="99" w:name="Body Text Indent"/>
     <w:lsdException w:uiPriority="99" w:name="List Continue"/>
@@ -2546,6 +2606,7 @@
     <w:name w:val="Default Paragraph Font"/>
     <w:semiHidden/>
     <w:unhideWhenUsed/>
+    <w:qFormat/>
     <w:uiPriority w:val="1"/>
   </w:style>
   <w:style w:type="table" w:default="1" w:styleId="3">
@@ -2613,6 +2674,7 @@
   </w:style>
   <w:style w:type="table" w:customStyle="1" w:styleId="7">
     <w:name w:val="TableGrid"/>
+    <w:qFormat/>
     <w:uiPriority w:val="0"/>
     <w:pPr>
       <w:spacing w:after="0" w:line="240" w:lineRule="auto"/>
@@ -2647,6 +2709,7 @@
     <w:name w:val="Header Char"/>
     <w:basedOn w:val="2"/>
     <w:link w:val="6"/>
+    <w:qFormat/>
     <w:uiPriority w:val="99"/>
   </w:style>
   <w:style w:type="character" w:customStyle="1" w:styleId="10">

</xml_diff>